<commit_message>
added team name as per Sai's request
</commit_message>
<xml_diff>
--- a/BRD.docx
+++ b/BRD.docx
@@ -39,6 +39,35 @@
         </w:rPr>
         <w:t xml:space="preserve"> Template</w:t>
       </w:r>
+    </w:p>
+    <w:p>
+      <w:pPr>
+        <w:shd w:val="clear" w:color="auto" w:fill="FFFFFF"/>
+        <w:spacing w:after="240" w:line="240" w:lineRule="auto"/>
+        <w:textAlignment w:val="baseline"/>
+        <w:outlineLvl w:val="1"/>
+        <w:rPr>
+          <w:rFonts w:ascii="Trebuchet MS" w:eastAsia="Times New Roman" w:hAnsi="Trebuchet MS" w:cs="Times New Roman"/>
+          <w:b/>
+          <w:bCs/>
+          <w:color w:val="000000"/>
+          <w:sz w:val="29"/>
+          <w:szCs w:val="29"/>
+        </w:rPr>
+      </w:pPr>
+      <w:r>
+        <w:rPr>
+          <w:rFonts w:ascii="Trebuchet MS" w:eastAsia="Times New Roman" w:hAnsi="Trebuchet MS" w:cs="Times New Roman"/>
+          <w:b/>
+          <w:bCs/>
+          <w:color w:val="000000"/>
+          <w:sz w:val="29"/>
+          <w:szCs w:val="29"/>
+        </w:rPr>
+        <w:t>Team Cool Kids</w:t>
+      </w:r>
+      <w:bookmarkStart w:id="0" w:name="_GoBack"/>
+      <w:bookmarkEnd w:id="0"/>
     </w:p>
     <w:p>
       <w:pPr>
@@ -792,10 +821,7 @@
         </w:rPr>
       </w:pPr>
     </w:p>
-    <w:p>
-      <w:bookmarkStart w:id="0" w:name="_GoBack"/>
-      <w:bookmarkEnd w:id="0"/>
-    </w:p>
+    <w:p/>
     <w:sectPr>
       <w:pgSz w:w="12240" w:h="15840"/>
       <w:pgMar w:top="1440" w:right="1440" w:bottom="1440" w:left="1440" w:header="720" w:footer="720" w:gutter="0"/>

</xml_diff>